<commit_message>
Finished the tasks for week 1 Software Testing and Engineering
</commit_message>
<xml_diff>
--- a/week1/Diary Entry.docx
+++ b/week1/Diary Entry.docx
@@ -125,8 +125,8 @@
         <w:tblLook w:val="04A0" w:firstRow="1" w:lastRow="0" w:firstColumn="1" w:lastColumn="0" w:noHBand="0" w:noVBand="1"/>
       </w:tblPr>
       <w:tblGrid>
-        <w:gridCol w:w="4156"/>
-        <w:gridCol w:w="4140"/>
+        <w:gridCol w:w="4114"/>
+        <w:gridCol w:w="4182"/>
       </w:tblGrid>
       <w:tr>
         <w:tc>
@@ -164,6 +164,26 @@
               </w:rPr>
               <w:t xml:space="preserve"> Name:</w:t>
             </w:r>
+            <w:r>
+              <w:rPr>
+                <w:b/>
+                <w:bCs/>
+                <w:sz w:val="32"/>
+                <w:szCs w:val="32"/>
+                <w:lang w:val="en-GB"/>
+              </w:rPr>
+              <w:t xml:space="preserve"> </w:t>
+            </w:r>
+            <w:r>
+              <w:rPr>
+                <w:b/>
+                <w:bCs/>
+                <w:sz w:val="28"/>
+                <w:szCs w:val="28"/>
+                <w:lang w:val="en-GB"/>
+              </w:rPr>
+              <w:t>Creature Feature</w:t>
+            </w:r>
           </w:p>
         </w:tc>
         <w:tc>
@@ -191,6 +211,16 @@
               </w:rPr>
               <w:t>Date:</w:t>
             </w:r>
+            <w:r>
+              <w:rPr>
+                <w:b/>
+                <w:bCs/>
+                <w:sz w:val="32"/>
+                <w:szCs w:val="32"/>
+                <w:lang w:val="en-GB"/>
+              </w:rPr>
+              <w:t xml:space="preserve"> 06/02/2025</w:t>
+            </w:r>
           </w:p>
         </w:tc>
       </w:tr>
@@ -279,39 +309,24 @@
     <w:p>
       <w:pPr>
         <w:pStyle w:val="ListParagraph"/>
-        <w:rPr>
-          <w:lang w:val="en-GB"/>
-        </w:rPr>
-      </w:pPr>
-      <w:r>
-        <w:rPr>
-          <w:lang w:val="en-GB"/>
-        </w:rPr>
-        <w:t>Name</w:t>
-      </w:r>
-      <w:r>
-        <w:rPr>
-          <w:lang w:val="en-GB"/>
-        </w:rPr>
-        <w:t>/Student Numbers</w:t>
-      </w:r>
-      <w:r>
-        <w:rPr>
-          <w:lang w:val="en-GB"/>
-        </w:rPr>
-        <w:t xml:space="preserve"> of Team Member</w:t>
-      </w:r>
-      <w:r>
-        <w:rPr>
-          <w:lang w:val="en-GB"/>
-        </w:rPr>
-        <w:t>/s</w:t>
-      </w:r>
-      <w:r>
-        <w:rPr>
-          <w:lang w:val="en-GB"/>
-        </w:rPr>
-        <w:t xml:space="preserve"> </w:t>
+      </w:pPr>
+      <w:r>
+        <w:t>(A)</w:t>
+      </w:r>
+      <w:r>
+        <w:t xml:space="preserve">Illia Stefanovskyi, </w:t>
+      </w:r>
+      <w:r>
+        <w:t>(B)</w:t>
+      </w:r>
+      <w:r>
+        <w:t>Jason Baldemore</w:t>
+      </w:r>
+      <w:r>
+        <w:t>, (C)</w:t>
+      </w:r>
+      <w:r>
+        <w:t>Stella Bakac</w:t>
       </w:r>
     </w:p>
     <w:p>
@@ -334,39 +349,9 @@
     <w:p>
       <w:pPr>
         <w:pStyle w:val="ListParagraph"/>
-        <w:rPr>
-          <w:lang w:val="en-GB"/>
-        </w:rPr>
-      </w:pPr>
-      <w:r>
-        <w:rPr>
-          <w:lang w:val="en-GB"/>
-        </w:rPr>
-        <w:t>Name</w:t>
-      </w:r>
-      <w:r>
-        <w:rPr>
-          <w:lang w:val="en-GB"/>
-        </w:rPr>
-        <w:t>/Student Numbers</w:t>
-      </w:r>
-      <w:r>
-        <w:rPr>
-          <w:lang w:val="en-GB"/>
-        </w:rPr>
-        <w:t xml:space="preserve"> of Team Member</w:t>
-      </w:r>
-      <w:r>
-        <w:rPr>
-          <w:lang w:val="en-GB"/>
-        </w:rPr>
-        <w:t>/s</w:t>
-      </w:r>
-      <w:r>
-        <w:rPr>
-          <w:lang w:val="en-GB"/>
-        </w:rPr>
-        <w:t xml:space="preserve"> </w:t>
+      </w:pPr>
+      <w:r>
+        <w:t>-</w:t>
       </w:r>
     </w:p>
     <w:p>
@@ -423,13 +408,13 @@
         <w:rPr>
           <w:lang w:val="en-GB"/>
         </w:rPr>
-        <w:t xml:space="preserve">List </w:t>
-      </w:r>
-      <w:r>
-        <w:rPr>
-          <w:lang w:val="en-GB"/>
-        </w:rPr>
-        <w:t xml:space="preserve">of items completed </w:t>
+        <w:t>Created GitHub repo</w:t>
+      </w:r>
+      <w:r>
+        <w:rPr>
+          <w:lang w:val="en-GB"/>
+        </w:rPr>
+        <w:t xml:space="preserve"> </w:t>
       </w:r>
     </w:p>
     <w:p>
@@ -465,7 +450,13 @@
         <w:rPr>
           <w:lang w:val="en-GB"/>
         </w:rPr>
-        <w:t xml:space="preserve">List of items completed </w:t>
+        <w:t>Proposed a project idea</w:t>
+      </w:r>
+      <w:r>
+        <w:rPr>
+          <w:lang w:val="en-GB"/>
+        </w:rPr>
+        <w:t xml:space="preserve"> </w:t>
       </w:r>
     </w:p>
     <w:p>
@@ -505,7 +496,7 @@
         <w:rPr>
           <w:lang w:val="en-GB"/>
         </w:rPr>
-        <w:t>List of items completed</w:t>
+        <w:t>Team naming</w:t>
       </w:r>
     </w:p>
     <w:p>
@@ -577,7 +568,7 @@
         <w:rPr>
           <w:lang w:val="en-GB"/>
         </w:rPr>
-        <w:t>Role to be taken</w:t>
+        <w:t>GitHub administrator, coordinator</w:t>
       </w:r>
     </w:p>
     <w:p>
@@ -625,7 +616,7 @@
         <w:rPr>
           <w:lang w:val="en-GB"/>
         </w:rPr>
-        <w:t>Role to be taken</w:t>
+        <w:t>Idea development</w:t>
       </w:r>
     </w:p>
     <w:p>
@@ -673,7 +664,7 @@
         <w:rPr>
           <w:lang w:val="en-GB"/>
         </w:rPr>
-        <w:t>Role to be taken</w:t>
+        <w:t>Website features listing</w:t>
       </w:r>
     </w:p>
     <w:p>
@@ -718,46 +709,7 @@
         <w:ind w:left="714" w:hanging="357"/>
       </w:pPr>
       <w:r>
-        <w:rPr>
-          <w:b/>
-          <w:bCs/>
-          <w:lang w:val="en-GB"/>
-        </w:rPr>
-        <w:t xml:space="preserve">What is the </w:t>
-      </w:r>
-      <w:proofErr w:type="gramStart"/>
-      <w:r>
-        <w:rPr>
-          <w:b/>
-          <w:bCs/>
-          <w:lang w:val="en-GB"/>
-        </w:rPr>
-        <w:t>c</w:t>
-      </w:r>
-      <w:r>
-        <w:rPr>
-          <w:b/>
-          <w:bCs/>
-          <w:lang w:val="en-GB"/>
-        </w:rPr>
-        <w:t>urrent status</w:t>
-      </w:r>
-      <w:proofErr w:type="gramEnd"/>
-      <w:r>
-        <w:rPr>
-          <w:b/>
-          <w:bCs/>
-          <w:lang w:val="en-GB"/>
-        </w:rPr>
-        <w:t xml:space="preserve"> of </w:t>
-      </w:r>
-      <w:r>
-        <w:rPr>
-          <w:b/>
-          <w:bCs/>
-          <w:lang w:val="en-GB"/>
-        </w:rPr>
-        <w:t>project?</w:t>
+        <w:t>Planning of concept and idea</w:t>
       </w:r>
     </w:p>
     <w:p>
@@ -771,35 +723,15 @@
       </w:pPr>
       <w:r>
         <w:rPr>
-          <w:b/>
-          <w:bCs/>
-          <w:lang w:val="en-GB"/>
-        </w:rPr>
-        <w:t>What was decided upon</w:t>
-      </w:r>
-      <w:r>
-        <w:rPr>
-          <w:b/>
-          <w:bCs/>
-          <w:lang w:val="en-GB"/>
-        </w:rPr>
-        <w:t xml:space="preserve"> after today’s </w:t>
-      </w:r>
-      <w:r>
-        <w:rPr>
-          <w:b/>
-          <w:bCs/>
-          <w:lang w:val="en-GB"/>
-        </w:rPr>
-        <w:t>lab</w:t>
-      </w:r>
-      <w:r>
-        <w:rPr>
-          <w:b/>
-          <w:bCs/>
-          <w:lang w:val="en-GB"/>
-        </w:rPr>
-        <w:t>?</w:t>
+          <w:lang w:val="en-GB"/>
+        </w:rPr>
+        <w:t xml:space="preserve">General understanding of what </w:t>
+      </w:r>
+      <w:r>
+        <w:rPr>
+          <w:lang w:val="en-GB"/>
+        </w:rPr>
+        <w:t>is going to be done</w:t>
       </w:r>
     </w:p>
     <w:p>
@@ -812,36 +744,7 @@
         <w:ind w:left="714" w:hanging="357"/>
       </w:pPr>
       <w:r>
-        <w:rPr>
-          <w:b/>
-          <w:bCs/>
-          <w:lang w:val="en-GB"/>
-        </w:rPr>
-        <w:t>What was achieved</w:t>
-      </w:r>
-      <w:r>
-        <w:rPr>
-          <w:b/>
-          <w:bCs/>
-          <w:lang w:val="en-GB"/>
-        </w:rPr>
-        <w:t xml:space="preserve"> during this week and during today’s </w:t>
-      </w:r>
-      <w:r>
-        <w:rPr>
-          <w:b/>
-          <w:bCs/>
-          <w:lang w:val="en-GB"/>
-        </w:rPr>
-        <w:t>lab</w:t>
-      </w:r>
-      <w:r>
-        <w:rPr>
-          <w:b/>
-          <w:bCs/>
-          <w:lang w:val="en-GB"/>
-        </w:rPr>
-        <w:t>?</w:t>
+        <w:t>Today we gathered a team and named it, proposed a project idea</w:t>
       </w:r>
     </w:p>
     <w:p>

</xml_diff>

<commit_message>
Week 1 Software Testing and Engineering lab
</commit_message>
<xml_diff>
--- a/week1/Diary Entry.docx
+++ b/week1/Diary Entry.docx
@@ -311,22 +311,7 @@
         <w:pStyle w:val="ListParagraph"/>
       </w:pPr>
       <w:r>
-        <w:t>(A)</w:t>
-      </w:r>
-      <w:r>
-        <w:t xml:space="preserve">Illia Stefanovskyi, </w:t>
-      </w:r>
-      <w:r>
-        <w:t>(B)</w:t>
-      </w:r>
-      <w:r>
-        <w:t>Jason Baldemore</w:t>
-      </w:r>
-      <w:r>
-        <w:t>, (C)</w:t>
-      </w:r>
-      <w:r>
-        <w:t>Stella Bakac</w:t>
+        <w:t>(A)Illia Stefanovskyi, (B)Jason Baldemore, (C)Stella Bakac</w:t>
       </w:r>
     </w:p>
     <w:p>
@@ -756,38 +741,16 @@
         <w:spacing w:line="240" w:lineRule="auto"/>
         <w:ind w:left="714" w:hanging="357"/>
       </w:pPr>
-      <w:r>
-        <w:rPr>
-          <w:b/>
-          <w:bCs/>
-          <w:lang w:val="en-GB"/>
-        </w:rPr>
-        <w:t>What we agreed with supervisor/</w:t>
-      </w:r>
-      <w:r>
-        <w:rPr>
-          <w:b/>
-          <w:bCs/>
-          <w:lang w:val="en-GB"/>
-        </w:rPr>
-        <w:t xml:space="preserve">lab </w:t>
-      </w:r>
-      <w:r>
-        <w:rPr>
-          <w:b/>
-          <w:bCs/>
-          <w:lang w:val="en-GB"/>
-        </w:rPr>
-        <w:t>lecturer</w:t>
-      </w:r>
-      <w:r>
-        <w:rPr>
-          <w:b/>
-          <w:bCs/>
-          <w:lang w:val="en-GB"/>
-        </w:rPr>
-        <w:t>?</w:t>
-      </w:r>
+    </w:p>
+    <w:p>
+      <w:pPr>
+        <w:ind w:left="360"/>
+        <w:rPr>
+          <w:b/>
+          <w:bCs/>
+          <w:lang w:val="en-GB"/>
+        </w:rPr>
+      </w:pPr>
     </w:p>
     <w:p>
       <w:pPr>
@@ -821,20 +784,7 @@
         <w:ind w:left="714" w:hanging="357"/>
       </w:pPr>
       <w:r>
-        <w:rPr>
-          <w:b/>
-          <w:bCs/>
-          <w:lang w:val="en-GB"/>
-        </w:rPr>
-        <w:t>What will be done next</w:t>
-      </w:r>
-      <w:r>
-        <w:rPr>
-          <w:b/>
-          <w:bCs/>
-          <w:lang w:val="en-GB"/>
-        </w:rPr>
-        <w:t>?</w:t>
+        <w:t>Further development of an idea and creation of system that will be used for development</w:t>
       </w:r>
     </w:p>
     <w:p>
@@ -848,35 +798,9 @@
       </w:pPr>
       <w:r>
         <w:rPr>
-          <w:b/>
-          <w:bCs/>
-          <w:lang w:val="en-GB"/>
-        </w:rPr>
-        <w:t>W</w:t>
-      </w:r>
-      <w:r>
-        <w:rPr>
-          <w:b/>
-          <w:bCs/>
-          <w:lang w:val="en-GB"/>
-        </w:rPr>
-        <w:t>hen will the next task be done</w:t>
-      </w:r>
-      <w:r>
-        <w:rPr>
-          <w:b/>
-          <w:bCs/>
-          <w:lang w:val="en-GB"/>
-        </w:rPr>
-        <w:t xml:space="preserve"> by</w:t>
-      </w:r>
-      <w:r>
-        <w:rPr>
-          <w:b/>
-          <w:bCs/>
-          <w:lang w:val="en-GB"/>
-        </w:rPr>
-        <w:t>?</w:t>
+          <w:lang w:val="en-GB"/>
+        </w:rPr>
+        <w:t>Done by 10/02/2025</w:t>
       </w:r>
     </w:p>
     <w:sectPr>

</xml_diff>